<commit_message>
Fix: remove app.listen for Vercel deployment
</commit_message>
<xml_diff>
--- a/ITE5315-Asn2-F25.docx
+++ b/ITE5315-Asn2-F25.docx
@@ -5,14 +5,32 @@
     <w:p>
       <w:pPr>
         <w:spacing w:after="282"/>
-      </w:pPr>
-      <w:r>
         <w:rPr>
           <w:rFonts w:ascii="Arial" w:eastAsia="Arial" w:hAnsi="Arial" w:cs="Arial"/>
           <w:b/>
           <w:sz w:val="24"/>
         </w:rPr>
+      </w:pPr>
+      <w:r>
+        <w:rPr>
+          <w:rFonts w:ascii="Arial" w:eastAsia="Arial" w:hAnsi="Arial" w:cs="Arial"/>
+          <w:b/>
+          <w:sz w:val="24"/>
+        </w:rPr>
         <w:t xml:space="preserve">ITE5315 Assignment 2 </w:t>
+      </w:r>
+    </w:p>
+    <w:p>
+      <w:pPr>
+        <w:spacing w:after="282"/>
+      </w:pPr>
+      <w:r>
+        <w:rPr>
+          <w:rFonts w:ascii="Arial" w:eastAsia="Arial" w:hAnsi="Arial" w:cs="Arial"/>
+          <w:b/>
+          <w:sz w:val="24"/>
+        </w:rPr>
+        <w:t>Kiranjit Kaur(n01702773)</w:t>
       </w:r>
     </w:p>
     <w:p>
@@ -820,6 +838,7 @@
         <w:rPr>
           <w:rFonts w:ascii="Times New Roman" w:eastAsia="Times New Roman" w:hAnsi="Times New Roman" w:cs="Times New Roman"/>
           <w:b/>
+          <w:noProof/>
           <w:sz w:val="24"/>
         </w:rPr>
         <w:drawing>
@@ -1086,6 +1105,9 @@
         <w:ind w:left="705"/>
       </w:pPr>
       <w:r>
+        <w:rPr>
+          <w:noProof/>
+        </w:rPr>
         <w:drawing>
           <wp:inline distT="0" distB="0" distL="0" distR="0" wp14:anchorId="39F6F257" wp14:editId="0F37F33C">
             <wp:extent cx="5942330" cy="2922905"/>
@@ -1298,6 +1320,9 @@
         <w:ind w:left="705"/>
       </w:pPr>
       <w:r>
+        <w:rPr>
+          <w:noProof/>
+        </w:rPr>
         <w:drawing>
           <wp:inline distT="0" distB="0" distL="0" distR="0" wp14:anchorId="43DFF9E4" wp14:editId="6FB720C4">
             <wp:extent cx="5942330" cy="2941320"/>
@@ -2517,6 +2542,9 @@
         <w:ind w:left="62"/>
       </w:pPr>
       <w:r>
+        <w:rPr>
+          <w:noProof/>
+        </w:rPr>
         <w:drawing>
           <wp:inline distT="0" distB="0" distL="0" distR="0" wp14:anchorId="7D1CD242" wp14:editId="2F3F41FE">
             <wp:extent cx="5942330" cy="2870200"/>
@@ -2941,64 +2969,59 @@
     <w:p>
       <w:pPr>
         <w:spacing w:after="218"/>
-      </w:pPr>
+        <w:rPr>
+          <w:rFonts w:ascii="Times New Roman" w:eastAsia="Times New Roman" w:hAnsi="Times New Roman" w:cs="Times New Roman"/>
+          <w:bCs/>
+          <w:sz w:val="24"/>
+        </w:rPr>
+      </w:pPr>
+      <w:r>
+        <w:rPr>
+          <w:rFonts w:ascii="Times New Roman" w:eastAsia="Times New Roman" w:hAnsi="Times New Roman" w:cs="Times New Roman"/>
+          <w:bCs/>
+          <w:sz w:val="24"/>
+        </w:rPr>
+        <w:t>Tell</w:t>
+      </w:r>
+      <w:r>
+        <w:rPr>
+          <w:rFonts w:ascii="Times New Roman" w:eastAsia="Times New Roman" w:hAnsi="Times New Roman" w:cs="Times New Roman"/>
+          <w:bCs/>
+          <w:sz w:val="24"/>
+        </w:rPr>
+        <w:t>ing h</w:t>
+      </w:r>
+      <w:r>
+        <w:rPr>
+          <w:rFonts w:ascii="Times New Roman" w:eastAsia="Times New Roman" w:hAnsi="Times New Roman" w:cs="Times New Roman"/>
+          <w:bCs/>
+          <w:sz w:val="24"/>
+        </w:rPr>
+        <w:t>andlebars where partials live in app.js</w:t>
+      </w:r>
+      <w:r>
+        <w:rPr>
+          <w:rFonts w:ascii="Times New Roman" w:eastAsia="Times New Roman" w:hAnsi="Times New Roman" w:cs="Times New Roman"/>
+          <w:bCs/>
+          <w:sz w:val="24"/>
+        </w:rPr>
+        <w:t>:</w:t>
+      </w:r>
     </w:p>
     <w:p>
       <w:pPr>
         <w:spacing w:after="218"/>
         <w:rPr>
           <w:rFonts w:ascii="Times New Roman" w:eastAsia="Times New Roman" w:hAnsi="Times New Roman" w:cs="Times New Roman"/>
-          <w:bCs/>
-          <w:sz w:val="24"/>
-        </w:rPr>
-      </w:pPr>
-      <w:r>
-        <w:rPr>
-          <w:rFonts w:ascii="Times New Roman" w:eastAsia="Times New Roman" w:hAnsi="Times New Roman" w:cs="Times New Roman"/>
-          <w:bCs/>
-          <w:sz w:val="24"/>
-        </w:rPr>
-        <w:t>Tell</w:t>
-      </w:r>
-      <w:r>
-        <w:rPr>
-          <w:rFonts w:ascii="Times New Roman" w:eastAsia="Times New Roman" w:hAnsi="Times New Roman" w:cs="Times New Roman"/>
-          <w:bCs/>
-          <w:sz w:val="24"/>
-        </w:rPr>
-        <w:t>ing h</w:t>
-      </w:r>
-      <w:r>
-        <w:rPr>
-          <w:rFonts w:ascii="Times New Roman" w:eastAsia="Times New Roman" w:hAnsi="Times New Roman" w:cs="Times New Roman"/>
-          <w:bCs/>
-          <w:sz w:val="24"/>
-        </w:rPr>
-        <w:t>andlebars where partials live in app.js</w:t>
-      </w:r>
-      <w:r>
-        <w:rPr>
-          <w:rFonts w:ascii="Times New Roman" w:eastAsia="Times New Roman" w:hAnsi="Times New Roman" w:cs="Times New Roman"/>
-          <w:bCs/>
-          <w:sz w:val="24"/>
-        </w:rPr>
-        <w:t>:</w:t>
-      </w:r>
+          <w:b/>
+          <w:sz w:val="24"/>
+        </w:rPr>
+      </w:pPr>
     </w:p>
     <w:p>
       <w:pPr>
         <w:spacing w:after="218"/>
         <w:rPr>
-          <w:rFonts w:ascii="Times New Roman" w:eastAsia="Times New Roman" w:hAnsi="Times New Roman" w:cs="Times New Roman"/>
-          <w:b/>
-          <w:sz w:val="24"/>
-        </w:rPr>
-      </w:pPr>
-    </w:p>
-    <w:p>
-      <w:pPr>
-        <w:spacing w:after="218"/>
-        <w:rPr>
           <w:b/>
           <w:bCs/>
         </w:rPr>
@@ -3009,7 +3032,6 @@
           <w:bCs/>
           <w:noProof/>
         </w:rPr>
-        <w:lastRenderedPageBreak/>
         <w:drawing>
           <wp:inline distT="0" distB="0" distL="0" distR="0" wp14:anchorId="0D5631A1" wp14:editId="3EBAAB3B">
             <wp:extent cx="5942330" cy="2205990"/>
@@ -3760,7 +3782,6 @@
           <w:rFonts w:ascii="Times New Roman" w:eastAsia="Times New Roman" w:hAnsi="Times New Roman" w:cs="Times New Roman"/>
           <w:sz w:val="24"/>
         </w:rPr>
-        <w:lastRenderedPageBreak/>
         <w:t>The home route</w:t>
       </w:r>
       <w:r>
@@ -3804,6 +3825,45 @@
         </w:rPr>
         <w:t>("index", { title: "Home" }) function</w:t>
       </w:r>
+      <w:r>
+        <w:rPr>
+          <w:rFonts w:ascii="Times New Roman" w:eastAsia="Times New Roman" w:hAnsi="Times New Roman" w:cs="Times New Roman"/>
+          <w:sz w:val="24"/>
+        </w:rPr>
+        <w:t xml:space="preserve">. I have added more </w:t>
+      </w:r>
+      <w:proofErr w:type="spellStart"/>
+      <w:r>
+        <w:rPr>
+          <w:rFonts w:ascii="Times New Roman" w:eastAsia="Times New Roman" w:hAnsi="Times New Roman" w:cs="Times New Roman"/>
+          <w:sz w:val="24"/>
+        </w:rPr>
+        <w:t>css</w:t>
+      </w:r>
+      <w:proofErr w:type="spellEnd"/>
+      <w:r>
+        <w:rPr>
+          <w:rFonts w:ascii="Times New Roman" w:eastAsia="Times New Roman" w:hAnsi="Times New Roman" w:cs="Times New Roman"/>
+          <w:sz w:val="24"/>
+        </w:rPr>
+        <w:t xml:space="preserve"> styling and make the home page </w:t>
+      </w:r>
+      <w:proofErr w:type="spellStart"/>
+      <w:r>
+        <w:rPr>
+          <w:rFonts w:ascii="Times New Roman" w:eastAsia="Times New Roman" w:hAnsi="Times New Roman" w:cs="Times New Roman"/>
+          <w:sz w:val="24"/>
+        </w:rPr>
+        <w:t>page</w:t>
+      </w:r>
+      <w:proofErr w:type="spellEnd"/>
+      <w:r>
+        <w:rPr>
+          <w:rFonts w:ascii="Times New Roman" w:eastAsia="Times New Roman" w:hAnsi="Times New Roman" w:cs="Times New Roman"/>
+          <w:sz w:val="24"/>
+        </w:rPr>
+        <w:t xml:space="preserve"> looking good by adding the content as well.</w:t>
+      </w:r>
     </w:p>
     <w:p>
       <w:pPr>
@@ -3821,6 +3881,10 @@
         <w:ind w:left="730" w:hanging="10"/>
       </w:pPr>
       <w:r>
+        <w:rPr>
+          <w:noProof/>
+        </w:rPr>
+        <w:lastRenderedPageBreak/>
         <w:drawing>
           <wp:inline distT="0" distB="0" distL="0" distR="0" wp14:anchorId="404BD76C" wp14:editId="6B640A5D">
             <wp:extent cx="5942330" cy="2907665"/>
@@ -3951,7 +4015,9 @@
         <w:ind w:left="730" w:hanging="10"/>
       </w:pPr>
       <w:r>
-        <w:lastRenderedPageBreak/>
+        <w:rPr>
+          <w:noProof/>
+        </w:rPr>
         <w:drawing>
           <wp:inline distT="0" distB="0" distL="0" distR="0" wp14:anchorId="091D46FE" wp14:editId="7A856DEA">
             <wp:extent cx="5942330" cy="2929255"/>
@@ -4050,6 +4116,7 @@
           <w:sz w:val="24"/>
           <w:szCs w:val="28"/>
         </w:rPr>
+        <w:lastRenderedPageBreak/>
         <w:t xml:space="preserve">The search route allows users to look up Airbnb listings by their unique property ID. It is implemented in two parts — a GET route that displays the search form, and a POST route that handles form submission and validation. Using the express-validator middleware, the form ensures that the property ID field is not empty, only accepts numeric input, and sanitizes the data before processing. When a valid property ID is entered, the matching record (including its image) is displayed on the </w:t>
       </w:r>
       <w:proofErr w:type="spellStart"/>
@@ -4077,6 +4144,9 @@
         <w:ind w:left="730" w:hanging="10"/>
       </w:pPr>
       <w:r>
+        <w:rPr>
+          <w:noProof/>
+        </w:rPr>
         <w:drawing>
           <wp:inline distT="0" distB="0" distL="0" distR="0" wp14:anchorId="6E2C0EFA" wp14:editId="6B2581EF">
             <wp:extent cx="5942330" cy="2888615"/>
@@ -4120,7 +4190,9 @@
         <w:ind w:left="730" w:hanging="10"/>
       </w:pPr>
       <w:r>
-        <w:lastRenderedPageBreak/>
+        <w:rPr>
+          <w:noProof/>
+        </w:rPr>
         <w:drawing>
           <wp:inline distT="0" distB="0" distL="0" distR="0" wp14:anchorId="5781DE29" wp14:editId="7F456C8B">
             <wp:extent cx="5942330" cy="2922905"/>
@@ -4164,6 +4236,10 @@
         <w:ind w:left="730" w:hanging="10"/>
       </w:pPr>
       <w:r>
+        <w:rPr>
+          <w:noProof/>
+        </w:rPr>
+        <w:lastRenderedPageBreak/>
         <w:drawing>
           <wp:inline distT="0" distB="0" distL="0" distR="0" wp14:anchorId="41FDDD58" wp14:editId="16BCC18E">
             <wp:extent cx="5942330" cy="2853690"/>
@@ -4205,113 +4281,32 @@
       <w:pPr>
         <w:spacing w:after="204" w:line="271" w:lineRule="auto"/>
         <w:ind w:left="730" w:hanging="10"/>
-      </w:pPr>
+        <w:rPr>
+          <w:rFonts w:ascii="Times New Roman" w:hAnsi="Times New Roman" w:cs="Times New Roman"/>
+          <w:sz w:val="24"/>
+          <w:szCs w:val="28"/>
+        </w:rPr>
+      </w:pPr>
+      <w:r>
+        <w:rPr>
+          <w:rFonts w:ascii="Times New Roman" w:hAnsi="Times New Roman" w:cs="Times New Roman"/>
+          <w:sz w:val="24"/>
+          <w:szCs w:val="28"/>
+        </w:rPr>
+        <w:t>Sanitization is also working here:</w:t>
+      </w:r>
     </w:p>
     <w:p>
       <w:pPr>
         <w:spacing w:after="204" w:line="271" w:lineRule="auto"/>
         <w:ind w:left="730" w:hanging="10"/>
-        <w:rPr>
-          <w:rFonts w:ascii="Times New Roman" w:hAnsi="Times New Roman" w:cs="Times New Roman"/>
-          <w:b/>
-          <w:bCs/>
-          <w:sz w:val="24"/>
-          <w:szCs w:val="28"/>
-        </w:rPr>
-      </w:pPr>
-      <w:r>
-        <w:rPr>
-          <w:rFonts w:ascii="Times New Roman" w:hAnsi="Times New Roman" w:cs="Times New Roman"/>
-          <w:b/>
-          <w:bCs/>
-          <w:sz w:val="24"/>
-          <w:szCs w:val="28"/>
-        </w:rPr>
-        <w:t>/</w:t>
-      </w:r>
-      <w:proofErr w:type="gramStart"/>
-      <w:r>
-        <w:rPr>
-          <w:rFonts w:ascii="Times New Roman" w:hAnsi="Times New Roman" w:cs="Times New Roman"/>
-          <w:b/>
-          <w:bCs/>
-          <w:sz w:val="24"/>
-          <w:szCs w:val="28"/>
-        </w:rPr>
-        <w:t>about</w:t>
-      </w:r>
-      <w:proofErr w:type="gramEnd"/>
-    </w:p>
-    <w:p>
-      <w:pPr>
-        <w:spacing w:after="204" w:line="271" w:lineRule="auto"/>
-        <w:ind w:left="730" w:hanging="10"/>
-        <w:rPr>
-          <w:rFonts w:ascii="Times New Roman" w:hAnsi="Times New Roman" w:cs="Times New Roman"/>
-          <w:sz w:val="24"/>
-          <w:szCs w:val="28"/>
-        </w:rPr>
-      </w:pPr>
-      <w:r>
-        <w:rPr>
-          <w:rFonts w:ascii="Times New Roman" w:hAnsi="Times New Roman" w:cs="Times New Roman"/>
-          <w:sz w:val="24"/>
-          <w:szCs w:val="28"/>
-        </w:rPr>
-        <w:t xml:space="preserve">The about route (/about) provides an overview of the purpose and functionality of the application. It is rendered using the </w:t>
-      </w:r>
-      <w:proofErr w:type="spellStart"/>
-      <w:r>
-        <w:rPr>
-          <w:rFonts w:ascii="Times New Roman" w:hAnsi="Times New Roman" w:cs="Times New Roman"/>
-          <w:sz w:val="24"/>
-          <w:szCs w:val="28"/>
-        </w:rPr>
-        <w:t>about.hbs</w:t>
-      </w:r>
-      <w:proofErr w:type="spellEnd"/>
-      <w:r>
-        <w:rPr>
-          <w:rFonts w:ascii="Times New Roman" w:hAnsi="Times New Roman" w:cs="Times New Roman"/>
-          <w:sz w:val="24"/>
-          <w:szCs w:val="28"/>
-        </w:rPr>
-        <w:t xml:space="preserve"> view and the shared layout, maintaining a consistent look with other pages. This page describes the features implemented across different steps of the assignment and helps users understand the context of the project. It also confirms that the </w:t>
-      </w:r>
-      <w:r>
-        <w:rPr>
-          <w:rFonts w:ascii="Times New Roman" w:hAnsi="Times New Roman" w:cs="Times New Roman"/>
-          <w:sz w:val="24"/>
-          <w:szCs w:val="28"/>
-        </w:rPr>
-        <w:t>h</w:t>
-      </w:r>
-      <w:r>
-        <w:rPr>
-          <w:rFonts w:ascii="Times New Roman" w:hAnsi="Times New Roman" w:cs="Times New Roman"/>
-          <w:sz w:val="24"/>
-          <w:szCs w:val="28"/>
-        </w:rPr>
-        <w:t>andlebars layout system and partials are working correctly across multiple pages.</w:t>
-      </w:r>
-    </w:p>
-    <w:p>
-      <w:pPr>
-        <w:spacing w:after="204" w:line="271" w:lineRule="auto"/>
-        <w:ind w:left="730" w:hanging="10"/>
-      </w:pPr>
-    </w:p>
-    <w:p>
-      <w:pPr>
-        <w:spacing w:after="204" w:line="271" w:lineRule="auto"/>
-        <w:ind w:left="730" w:hanging="10"/>
       </w:pPr>
       <w:r>
         <w:drawing>
-          <wp:inline distT="0" distB="0" distL="0" distR="0" wp14:anchorId="50618630" wp14:editId="503FCAB5">
-            <wp:extent cx="5942330" cy="2918460"/>
+          <wp:inline distT="0" distB="0" distL="0" distR="0" wp14:anchorId="61F3035D" wp14:editId="234CFE79">
+            <wp:extent cx="5942330" cy="2879090"/>
             <wp:effectExtent l="0" t="0" r="1270" b="0"/>
-            <wp:docPr id="33" name="Picture 33"/>
+            <wp:docPr id="4" name="Picture 4"/>
             <wp:cNvGraphicFramePr>
               <a:graphicFrameLocks xmlns:a="http://schemas.openxmlformats.org/drawingml/2006/main" noChangeAspect="1"/>
             </wp:cNvGraphicFramePr>
@@ -4331,7 +4326,7 @@
                   <pic:spPr>
                     <a:xfrm>
                       <a:off x="0" y="0"/>
-                      <a:ext cx="5942330" cy="2918460"/>
+                      <a:ext cx="5942330" cy="2879090"/>
                     </a:xfrm>
                     <a:prstGeom prst="rect">
                       <a:avLst/>
@@ -4370,8 +4365,20 @@
           <w:sz w:val="24"/>
           <w:szCs w:val="28"/>
         </w:rPr>
-        <w:t>/search/name</w:t>
-      </w:r>
+        <w:t>/</w:t>
+      </w:r>
+      <w:proofErr w:type="gramStart"/>
+      <w:r>
+        <w:rPr>
+          <w:rFonts w:ascii="Times New Roman" w:hAnsi="Times New Roman" w:cs="Times New Roman"/>
+          <w:b/>
+          <w:bCs/>
+          <w:sz w:val="24"/>
+          <w:szCs w:val="28"/>
+        </w:rPr>
+        <w:t>about</w:t>
+      </w:r>
+      <w:proofErr w:type="gramEnd"/>
     </w:p>
     <w:p>
       <w:pPr>
@@ -4389,7 +4396,49 @@
           <w:sz w:val="24"/>
           <w:szCs w:val="28"/>
         </w:rPr>
-        <w:t>allows users to search Airbnb property listings by name. It displays a form where the user can enter part or full property name, and after submitting, the server filters the data to show only the matching properties. The results are displayed neatly in a table using the Handlebars template engine.</w:t>
+        <w:t xml:space="preserve">The about route (/about) </w:t>
+      </w:r>
+      <w:r>
+        <w:rPr>
+          <w:rFonts w:ascii="Times New Roman" w:hAnsi="Times New Roman" w:cs="Times New Roman"/>
+          <w:sz w:val="24"/>
+          <w:szCs w:val="28"/>
+        </w:rPr>
+        <w:t xml:space="preserve">is </w:t>
+      </w:r>
+      <w:r>
+        <w:rPr>
+          <w:rFonts w:ascii="Times New Roman" w:hAnsi="Times New Roman" w:cs="Times New Roman"/>
+          <w:sz w:val="24"/>
+          <w:szCs w:val="28"/>
+        </w:rPr>
+        <w:t xml:space="preserve">rendered using the </w:t>
+      </w:r>
+      <w:proofErr w:type="spellStart"/>
+      <w:r>
+        <w:rPr>
+          <w:rFonts w:ascii="Times New Roman" w:hAnsi="Times New Roman" w:cs="Times New Roman"/>
+          <w:sz w:val="24"/>
+          <w:szCs w:val="28"/>
+        </w:rPr>
+        <w:t>about.hbs</w:t>
+      </w:r>
+      <w:proofErr w:type="spellEnd"/>
+      <w:r>
+        <w:rPr>
+          <w:rFonts w:ascii="Times New Roman" w:hAnsi="Times New Roman" w:cs="Times New Roman"/>
+          <w:sz w:val="24"/>
+          <w:szCs w:val="28"/>
+        </w:rPr>
+        <w:t xml:space="preserve"> view and the shared layout, maintaining a consistent look with other pages. This page describes </w:t>
+      </w:r>
+      <w:r>
+        <w:rPr>
+          <w:rFonts w:ascii="Times New Roman" w:hAnsi="Times New Roman" w:cs="Times New Roman"/>
+          <w:sz w:val="24"/>
+          <w:szCs w:val="28"/>
+        </w:rPr>
+        <w:t>my resume as in assignment 1.</w:t>
       </w:r>
     </w:p>
     <w:p>
@@ -4397,12 +4446,22 @@
         <w:spacing w:after="204" w:line="271" w:lineRule="auto"/>
         <w:ind w:left="730" w:hanging="10"/>
       </w:pPr>
-      <w:r>
+    </w:p>
+    <w:p>
+      <w:pPr>
+        <w:spacing w:after="204" w:line="271" w:lineRule="auto"/>
+        <w:ind w:left="730" w:hanging="10"/>
+      </w:pPr>
+      <w:r>
+        <w:rPr>
+          <w:noProof/>
+        </w:rPr>
+        <w:lastRenderedPageBreak/>
         <w:drawing>
-          <wp:inline distT="0" distB="0" distL="0" distR="0" wp14:anchorId="7436B695" wp14:editId="0D50EEE5">
-            <wp:extent cx="5942330" cy="2899410"/>
+          <wp:inline distT="0" distB="0" distL="0" distR="0" wp14:anchorId="50618630" wp14:editId="503FCAB5">
+            <wp:extent cx="5942330" cy="2918460"/>
             <wp:effectExtent l="0" t="0" r="1270" b="0"/>
-            <wp:docPr id="42" name="Picture 42"/>
+            <wp:docPr id="33" name="Picture 33"/>
             <wp:cNvGraphicFramePr>
               <a:graphicFrameLocks xmlns:a="http://schemas.openxmlformats.org/drawingml/2006/main" noChangeAspect="1"/>
             </wp:cNvGraphicFramePr>
@@ -4422,7 +4481,7 @@
                   <pic:spPr>
                     <a:xfrm>
                       <a:off x="0" y="0"/>
-                      <a:ext cx="5942330" cy="2899410"/>
+                      <a:ext cx="5942330" cy="2918460"/>
                     </a:xfrm>
                     <a:prstGeom prst="rect">
                       <a:avLst/>
@@ -4440,13 +4499,63 @@
         <w:spacing w:after="204" w:line="271" w:lineRule="auto"/>
         <w:ind w:left="730" w:hanging="10"/>
       </w:pPr>
-      <w:r>
-        <w:lastRenderedPageBreak/>
+    </w:p>
+    <w:p>
+      <w:pPr>
+        <w:spacing w:after="204" w:line="271" w:lineRule="auto"/>
+        <w:ind w:left="730" w:hanging="10"/>
+        <w:rPr>
+          <w:rFonts w:ascii="Times New Roman" w:hAnsi="Times New Roman" w:cs="Times New Roman"/>
+          <w:b/>
+          <w:bCs/>
+          <w:sz w:val="24"/>
+          <w:szCs w:val="28"/>
+        </w:rPr>
+      </w:pPr>
+      <w:r>
+        <w:rPr>
+          <w:rFonts w:ascii="Times New Roman" w:hAnsi="Times New Roman" w:cs="Times New Roman"/>
+          <w:b/>
+          <w:bCs/>
+          <w:sz w:val="24"/>
+          <w:szCs w:val="28"/>
+        </w:rPr>
+        <w:t>/search/name</w:t>
+      </w:r>
+    </w:p>
+    <w:p>
+      <w:pPr>
+        <w:spacing w:after="204" w:line="271" w:lineRule="auto"/>
+        <w:ind w:left="730" w:hanging="10"/>
+        <w:rPr>
+          <w:rFonts w:ascii="Times New Roman" w:hAnsi="Times New Roman" w:cs="Times New Roman"/>
+          <w:sz w:val="24"/>
+          <w:szCs w:val="28"/>
+        </w:rPr>
+      </w:pPr>
+      <w:r>
+        <w:rPr>
+          <w:rFonts w:ascii="Times New Roman" w:hAnsi="Times New Roman" w:cs="Times New Roman"/>
+          <w:sz w:val="24"/>
+          <w:szCs w:val="28"/>
+        </w:rPr>
+        <w:t>allows users to search Airbnb property listings by name. It displays a form where the user can enter part or full property name and after submitting, the server filters the data to show only the matching properties. The results are displayed neatly in a table using the Handlebars template engine.</w:t>
+      </w:r>
+    </w:p>
+    <w:p>
+      <w:pPr>
+        <w:spacing w:after="204" w:line="271" w:lineRule="auto"/>
+        <w:ind w:left="730" w:hanging="10"/>
+      </w:pPr>
+      <w:r>
+        <w:rPr>
+          <w:noProof/>
+        </w:rPr>
         <w:drawing>
-          <wp:inline distT="0" distB="0" distL="0" distR="0" wp14:anchorId="79038C3E" wp14:editId="2F1996AF">
-            <wp:extent cx="5942330" cy="2933700"/>
+          <wp:inline distT="0" distB="0" distL="0" distR="0" wp14:anchorId="7436B695" wp14:editId="0D50EEE5">
+            <wp:extent cx="5942330" cy="2899410"/>
             <wp:effectExtent l="0" t="0" r="1270" b="0"/>
-            <wp:docPr id="43" name="Picture 43"/>
+            <wp:docPr id="42" name="Picture 42"/>
             <wp:cNvGraphicFramePr>
               <a:graphicFrameLocks xmlns:a="http://schemas.openxmlformats.org/drawingml/2006/main" noChangeAspect="1"/>
             </wp:cNvGraphicFramePr>
@@ -4466,7 +4575,7 @@
                   <pic:spPr>
                     <a:xfrm>
                       <a:off x="0" y="0"/>
-                      <a:ext cx="5942330" cy="2933700"/>
+                      <a:ext cx="5942330" cy="2899410"/>
                     </a:xfrm>
                     <a:prstGeom prst="rect">
                       <a:avLst/>
@@ -4484,213 +4593,16 @@
         <w:spacing w:after="204" w:line="271" w:lineRule="auto"/>
         <w:ind w:left="730" w:hanging="10"/>
       </w:pPr>
-    </w:p>
-    <w:p>
-      <w:pPr>
-        <w:spacing w:after="204" w:line="271" w:lineRule="auto"/>
-        <w:ind w:left="730" w:hanging="10"/>
-      </w:pPr>
-    </w:p>
-    <w:p>
-      <w:pPr>
-        <w:spacing w:after="216"/>
-        <w:rPr>
-          <w:b/>
-          <w:bCs/>
-        </w:rPr>
-      </w:pPr>
-      <w:r>
-        <w:rPr>
-          <w:rFonts w:ascii="Times New Roman" w:eastAsia="Times New Roman" w:hAnsi="Times New Roman" w:cs="Times New Roman"/>
-          <w:sz w:val="24"/>
-        </w:rPr>
-        <w:t xml:space="preserve"> </w:t>
-      </w:r>
-    </w:p>
-    <w:p>
-      <w:pPr>
-        <w:spacing w:after="204" w:line="271" w:lineRule="auto"/>
-        <w:ind w:left="-5" w:hanging="10"/>
-        <w:rPr>
-          <w:rFonts w:ascii="Times New Roman" w:eastAsia="Times New Roman" w:hAnsi="Times New Roman" w:cs="Times New Roman"/>
-          <w:b/>
-          <w:bCs/>
-          <w:sz w:val="24"/>
-        </w:rPr>
-      </w:pPr>
-      <w:r>
-        <w:rPr>
-          <w:rFonts w:ascii="Times New Roman" w:eastAsia="Times New Roman" w:hAnsi="Times New Roman" w:cs="Times New Roman"/>
-          <w:b/>
-          <w:bCs/>
-          <w:sz w:val="24"/>
-        </w:rPr>
-        <w:t>Step 8: Design a new route “/</w:t>
-      </w:r>
-      <w:proofErr w:type="spellStart"/>
-      <w:r>
-        <w:rPr>
-          <w:rFonts w:ascii="Times New Roman" w:eastAsia="Times New Roman" w:hAnsi="Times New Roman" w:cs="Times New Roman"/>
-          <w:b/>
-          <w:bCs/>
-          <w:sz w:val="24"/>
-        </w:rPr>
-        <w:t>viewData</w:t>
-      </w:r>
-      <w:proofErr w:type="spellEnd"/>
-      <w:r>
-        <w:rPr>
-          <w:rFonts w:ascii="Times New Roman" w:eastAsia="Times New Roman" w:hAnsi="Times New Roman" w:cs="Times New Roman"/>
-          <w:b/>
-          <w:bCs/>
-          <w:sz w:val="24"/>
-        </w:rPr>
-        <w:t xml:space="preserve">” to display all Airbnb info in html table output using handlebars helpers/expression. </w:t>
-      </w:r>
-    </w:p>
-    <w:p>
-      <w:pPr>
-        <w:spacing w:after="204" w:line="271" w:lineRule="auto"/>
-        <w:ind w:left="-5" w:hanging="10"/>
-        <w:rPr>
-          <w:rFonts w:ascii="Times New Roman" w:hAnsi="Times New Roman" w:cs="Times New Roman"/>
-          <w:b/>
-          <w:bCs/>
-          <w:sz w:val="24"/>
-          <w:szCs w:val="28"/>
-        </w:rPr>
-      </w:pPr>
-      <w:r>
-        <w:rPr>
-          <w:rFonts w:ascii="Times New Roman" w:hAnsi="Times New Roman" w:cs="Times New Roman"/>
-          <w:b/>
-          <w:bCs/>
-          <w:sz w:val="24"/>
-          <w:szCs w:val="28"/>
-        </w:rPr>
-        <w:t>/</w:t>
-      </w:r>
-      <w:proofErr w:type="spellStart"/>
-      <w:r>
-        <w:rPr>
-          <w:rFonts w:ascii="Times New Roman" w:hAnsi="Times New Roman" w:cs="Times New Roman"/>
-          <w:b/>
-          <w:bCs/>
-          <w:sz w:val="24"/>
-          <w:szCs w:val="28"/>
-        </w:rPr>
-        <w:t>viewData</w:t>
-      </w:r>
-      <w:proofErr w:type="spellEnd"/>
-    </w:p>
-    <w:p>
-      <w:pPr>
-        <w:spacing w:after="204" w:line="271" w:lineRule="auto"/>
-        <w:ind w:left="-5" w:hanging="10"/>
-        <w:rPr>
-          <w:rFonts w:ascii="Times New Roman" w:hAnsi="Times New Roman" w:cs="Times New Roman"/>
-          <w:sz w:val="24"/>
-          <w:szCs w:val="28"/>
-        </w:rPr>
-      </w:pPr>
-      <w:r>
-        <w:rPr>
-          <w:rFonts w:ascii="Times New Roman" w:hAnsi="Times New Roman" w:cs="Times New Roman"/>
-          <w:sz w:val="24"/>
-          <w:szCs w:val="28"/>
-        </w:rPr>
-        <w:t>In this step, I created a new route /</w:t>
-      </w:r>
-      <w:proofErr w:type="spellStart"/>
-      <w:r>
-        <w:rPr>
-          <w:rFonts w:ascii="Times New Roman" w:hAnsi="Times New Roman" w:cs="Times New Roman"/>
-          <w:sz w:val="24"/>
-          <w:szCs w:val="28"/>
-        </w:rPr>
-        <w:t>viewData</w:t>
-      </w:r>
-      <w:proofErr w:type="spellEnd"/>
-      <w:r>
-        <w:rPr>
-          <w:rFonts w:ascii="Times New Roman" w:hAnsi="Times New Roman" w:cs="Times New Roman"/>
-          <w:sz w:val="24"/>
-          <w:szCs w:val="28"/>
-        </w:rPr>
-        <w:t xml:space="preserve"> to display all Airbnb information using Handlebars helpers and expressions.</w:t>
-      </w:r>
-      <w:r>
-        <w:rPr>
-          <w:rFonts w:ascii="Times New Roman" w:hAnsi="Times New Roman" w:cs="Times New Roman"/>
-          <w:sz w:val="24"/>
-          <w:szCs w:val="28"/>
-        </w:rPr>
-        <w:br/>
-        <w:t>Although this page also lists all data in a table, its purpose is to demonstrate the use of Handlebars helpers such as {{#each}}, {{#if}}, and the custom helper {{</w:t>
-      </w:r>
-      <w:proofErr w:type="spellStart"/>
-      <w:r>
-        <w:rPr>
-          <w:rFonts w:ascii="Times New Roman" w:hAnsi="Times New Roman" w:cs="Times New Roman"/>
-          <w:sz w:val="24"/>
-          <w:szCs w:val="28"/>
-        </w:rPr>
-        <w:t>emptyName</w:t>
-      </w:r>
-      <w:proofErr w:type="spellEnd"/>
-      <w:r>
-        <w:rPr>
-          <w:rFonts w:ascii="Times New Roman" w:hAnsi="Times New Roman" w:cs="Times New Roman"/>
-          <w:sz w:val="24"/>
-          <w:szCs w:val="28"/>
-        </w:rPr>
-        <w:t>}}.</w:t>
-      </w:r>
-      <w:r>
-        <w:rPr>
-          <w:rFonts w:ascii="Times New Roman" w:hAnsi="Times New Roman" w:cs="Times New Roman"/>
-          <w:sz w:val="24"/>
-          <w:szCs w:val="28"/>
-        </w:rPr>
-        <w:br/>
-        <w:t>This step proves that new dynamic pages can be created independently using the templating system introduced in Step 7.</w:t>
-      </w:r>
-    </w:p>
-    <w:p>
-      <w:pPr>
-        <w:spacing w:after="204" w:line="271" w:lineRule="auto"/>
-        <w:ind w:left="-5" w:hanging="10"/>
-      </w:pPr>
-    </w:p>
-    <w:p>
-      <w:pPr>
-        <w:spacing w:after="219"/>
-        <w:rPr>
-          <w:rFonts w:ascii="Times New Roman" w:eastAsia="Times New Roman" w:hAnsi="Times New Roman" w:cs="Times New Roman"/>
-          <w:b/>
-          <w:sz w:val="24"/>
-        </w:rPr>
-      </w:pPr>
-      <w:r>
-        <w:rPr>
-          <w:rFonts w:ascii="Times New Roman" w:eastAsia="Times New Roman" w:hAnsi="Times New Roman" w:cs="Times New Roman"/>
-          <w:b/>
-          <w:sz w:val="24"/>
+      <w:r>
+        <w:rPr>
+          <w:noProof/>
         </w:rPr>
         <w:lastRenderedPageBreak/>
-        <w:t xml:space="preserve"> </w:t>
-      </w:r>
-      <w:r>
-        <w:rPr>
-          <w:rFonts w:ascii="Times New Roman" w:eastAsia="Times New Roman" w:hAnsi="Times New Roman" w:cs="Times New Roman"/>
-          <w:b/>
-          <w:sz w:val="24"/>
-        </w:rPr>
         <w:drawing>
-          <wp:inline distT="0" distB="0" distL="0" distR="0" wp14:anchorId="33F21E0F" wp14:editId="17E5D90B">
-            <wp:extent cx="5942330" cy="2915285"/>
+          <wp:inline distT="0" distB="0" distL="0" distR="0" wp14:anchorId="79038C3E" wp14:editId="2F1996AF">
+            <wp:extent cx="5942330" cy="2933700"/>
             <wp:effectExtent l="0" t="0" r="1270" b="0"/>
-            <wp:docPr id="34" name="Picture 34"/>
+            <wp:docPr id="43" name="Picture 43"/>
             <wp:cNvGraphicFramePr>
               <a:graphicFrameLocks xmlns:a="http://schemas.openxmlformats.org/drawingml/2006/main" noChangeAspect="1"/>
             </wp:cNvGraphicFramePr>
@@ -4710,7 +4622,7 @@
                   <pic:spPr>
                     <a:xfrm>
                       <a:off x="0" y="0"/>
-                      <a:ext cx="5942330" cy="2915285"/>
+                      <a:ext cx="5942330" cy="2933700"/>
                     </a:xfrm>
                     <a:prstGeom prst="rect">
                       <a:avLst/>
@@ -4725,18 +4637,30 @@
     </w:p>
     <w:p>
       <w:pPr>
-        <w:spacing w:after="219"/>
-        <w:rPr>
-          <w:bCs/>
-        </w:rPr>
-      </w:pPr>
-      <w:r>
-        <w:rPr>
-          <w:rFonts w:ascii="Times New Roman" w:eastAsia="Times New Roman" w:hAnsi="Times New Roman" w:cs="Times New Roman"/>
-          <w:bCs/>
-          <w:sz w:val="24"/>
-        </w:rPr>
-        <w:t>Here, n/a is highlighted because of step 10</w:t>
+        <w:spacing w:after="204" w:line="271" w:lineRule="auto"/>
+        <w:ind w:left="730" w:hanging="10"/>
+      </w:pPr>
+    </w:p>
+    <w:p>
+      <w:pPr>
+        <w:spacing w:after="204" w:line="271" w:lineRule="auto"/>
+        <w:ind w:left="730" w:hanging="10"/>
+      </w:pPr>
+    </w:p>
+    <w:p>
+      <w:pPr>
+        <w:spacing w:after="216"/>
+        <w:rPr>
+          <w:b/>
+          <w:bCs/>
+        </w:rPr>
+      </w:pPr>
+      <w:r>
+        <w:rPr>
+          <w:rFonts w:ascii="Times New Roman" w:eastAsia="Times New Roman" w:hAnsi="Times New Roman" w:cs="Times New Roman"/>
+          <w:sz w:val="24"/>
+        </w:rPr>
+        <w:t xml:space="preserve"> </w:t>
       </w:r>
     </w:p>
     <w:p>
@@ -4744,22 +4668,27 @@
         <w:spacing w:after="204" w:line="271" w:lineRule="auto"/>
         <w:ind w:left="-5" w:hanging="10"/>
         <w:rPr>
-          <w:b/>
-        </w:rPr>
-      </w:pPr>
-      <w:r>
-        <w:rPr>
-          <w:rFonts w:ascii="Times New Roman" w:eastAsia="Times New Roman" w:hAnsi="Times New Roman" w:cs="Times New Roman"/>
-          <w:b/>
-          <w:sz w:val="24"/>
-        </w:rPr>
-        <w:t>Step 9: Modify Step 7 (change the endpoint to /</w:t>
+          <w:rFonts w:ascii="Times New Roman" w:eastAsia="Times New Roman" w:hAnsi="Times New Roman" w:cs="Times New Roman"/>
+          <w:b/>
+          <w:bCs/>
+          <w:sz w:val="24"/>
+        </w:rPr>
+      </w:pPr>
+      <w:r>
+        <w:rPr>
+          <w:rFonts w:ascii="Times New Roman" w:eastAsia="Times New Roman" w:hAnsi="Times New Roman" w:cs="Times New Roman"/>
+          <w:b/>
+          <w:bCs/>
+          <w:sz w:val="24"/>
+        </w:rPr>
+        <w:t>Step 8: Design a new route “/</w:t>
       </w:r>
       <w:proofErr w:type="spellStart"/>
       <w:r>
         <w:rPr>
           <w:rFonts w:ascii="Times New Roman" w:eastAsia="Times New Roman" w:hAnsi="Times New Roman" w:cs="Times New Roman"/>
           <w:b/>
+          <w:bCs/>
           <w:sz w:val="24"/>
         </w:rPr>
         <w:t>viewData</w:t>
@@ -4769,64 +4698,156 @@
         <w:rPr>
           <w:rFonts w:ascii="Times New Roman" w:eastAsia="Times New Roman" w:hAnsi="Times New Roman" w:cs="Times New Roman"/>
           <w:b/>
-          <w:sz w:val="24"/>
-        </w:rPr>
-        <w:t>/clean) by removing those records which their “name” is empty (</w:t>
-      </w:r>
-      <w:r>
-        <w:rPr>
-          <w:rFonts w:ascii="Times New Roman" w:eastAsia="Times New Roman" w:hAnsi="Times New Roman" w:cs="Times New Roman"/>
-          <w:b/>
-          <w:i/>
-          <w:sz w:val="24"/>
-        </w:rPr>
-        <w:t xml:space="preserve">hint: use “#if” helper </w:t>
-      </w:r>
-      <w:r>
-        <w:rPr>
-          <w:rFonts w:ascii="Wingdings" w:eastAsia="Wingdings" w:hAnsi="Wingdings" w:cs="Wingdings"/>
-          <w:b/>
-          <w:sz w:val="25"/>
-        </w:rPr>
-        <w:t>☺</w:t>
-      </w:r>
-      <w:r>
-        <w:rPr>
-          <w:rFonts w:ascii="Times New Roman" w:eastAsia="Times New Roman" w:hAnsi="Times New Roman" w:cs="Times New Roman"/>
-          <w:b/>
-          <w:sz w:val="24"/>
-        </w:rPr>
-        <w:t xml:space="preserve">)  </w:t>
-      </w:r>
-    </w:p>
-    <w:p>
-      <w:pPr>
-        <w:spacing w:after="218"/>
-        <w:rPr>
-          <w:rFonts w:ascii="Times New Roman" w:eastAsia="Times New Roman" w:hAnsi="Times New Roman" w:cs="Times New Roman"/>
-          <w:b/>
-          <w:sz w:val="24"/>
-        </w:rPr>
-      </w:pPr>
-      <w:r>
-        <w:rPr>
-          <w:rFonts w:ascii="Times New Roman" w:eastAsia="Times New Roman" w:hAnsi="Times New Roman" w:cs="Times New Roman"/>
-          <w:b/>
-          <w:sz w:val="24"/>
-        </w:rPr>
+          <w:bCs/>
+          <w:sz w:val="24"/>
+        </w:rPr>
+        <w:t xml:space="preserve">” to display all Airbnb info in html table output using handlebars helpers/expression. </w:t>
+      </w:r>
+    </w:p>
+    <w:p>
+      <w:pPr>
+        <w:spacing w:after="204" w:line="271" w:lineRule="auto"/>
+        <w:ind w:left="-5" w:hanging="10"/>
+        <w:rPr>
+          <w:rFonts w:ascii="Times New Roman" w:hAnsi="Times New Roman" w:cs="Times New Roman"/>
+          <w:b/>
+          <w:bCs/>
+          <w:sz w:val="24"/>
+          <w:szCs w:val="28"/>
+        </w:rPr>
+      </w:pPr>
+      <w:r>
+        <w:rPr>
+          <w:rFonts w:ascii="Times New Roman" w:hAnsi="Times New Roman" w:cs="Times New Roman"/>
+          <w:b/>
+          <w:bCs/>
+          <w:sz w:val="24"/>
+          <w:szCs w:val="28"/>
+        </w:rPr>
+        <w:t>/</w:t>
+      </w:r>
+      <w:proofErr w:type="spellStart"/>
+      <w:r>
+        <w:rPr>
+          <w:rFonts w:ascii="Times New Roman" w:hAnsi="Times New Roman" w:cs="Times New Roman"/>
+          <w:b/>
+          <w:bCs/>
+          <w:sz w:val="24"/>
+          <w:szCs w:val="28"/>
+        </w:rPr>
+        <w:t>viewData</w:t>
+      </w:r>
+      <w:proofErr w:type="spellEnd"/>
+    </w:p>
+    <w:p>
+      <w:pPr>
+        <w:spacing w:after="204" w:line="271" w:lineRule="auto"/>
+        <w:ind w:left="-5" w:hanging="10"/>
+        <w:rPr>
+          <w:rFonts w:ascii="Times New Roman" w:hAnsi="Times New Roman" w:cs="Times New Roman"/>
+          <w:sz w:val="24"/>
+          <w:szCs w:val="28"/>
+        </w:rPr>
+      </w:pPr>
+      <w:r>
+        <w:rPr>
+          <w:rFonts w:ascii="Times New Roman" w:hAnsi="Times New Roman" w:cs="Times New Roman"/>
+          <w:sz w:val="24"/>
+          <w:szCs w:val="28"/>
+        </w:rPr>
+        <w:t>In this step, I created a new route /</w:t>
+      </w:r>
+      <w:proofErr w:type="spellStart"/>
+      <w:r>
+        <w:rPr>
+          <w:rFonts w:ascii="Times New Roman" w:hAnsi="Times New Roman" w:cs="Times New Roman"/>
+          <w:sz w:val="24"/>
+          <w:szCs w:val="28"/>
+        </w:rPr>
+        <w:t>viewData</w:t>
+      </w:r>
+      <w:proofErr w:type="spellEnd"/>
+      <w:r>
+        <w:rPr>
+          <w:rFonts w:ascii="Times New Roman" w:hAnsi="Times New Roman" w:cs="Times New Roman"/>
+          <w:sz w:val="24"/>
+          <w:szCs w:val="28"/>
+        </w:rPr>
+        <w:t xml:space="preserve"> to display all Airbnb information using Handlebars helpers and expressions.</w:t>
+      </w:r>
+      <w:r>
+        <w:rPr>
+          <w:rFonts w:ascii="Times New Roman" w:hAnsi="Times New Roman" w:cs="Times New Roman"/>
+          <w:sz w:val="24"/>
+          <w:szCs w:val="28"/>
+        </w:rPr>
+        <w:br/>
+        <w:t>Although this page also lists all data in a table, its purpose is to demonstrate the use of Handlebars helpers such as {{#each}}, {{#if}}, and the custom helper {{</w:t>
+      </w:r>
+      <w:proofErr w:type="spellStart"/>
+      <w:r>
+        <w:rPr>
+          <w:rFonts w:ascii="Times New Roman" w:hAnsi="Times New Roman" w:cs="Times New Roman"/>
+          <w:sz w:val="24"/>
+          <w:szCs w:val="28"/>
+        </w:rPr>
+        <w:t>emptyName</w:t>
+      </w:r>
+      <w:proofErr w:type="spellEnd"/>
+      <w:r>
+        <w:rPr>
+          <w:rFonts w:ascii="Times New Roman" w:hAnsi="Times New Roman" w:cs="Times New Roman"/>
+          <w:sz w:val="24"/>
+          <w:szCs w:val="28"/>
+        </w:rPr>
+        <w:t>}}.</w:t>
+      </w:r>
+      <w:r>
+        <w:rPr>
+          <w:rFonts w:ascii="Times New Roman" w:hAnsi="Times New Roman" w:cs="Times New Roman"/>
+          <w:sz w:val="24"/>
+          <w:szCs w:val="28"/>
+        </w:rPr>
+        <w:br/>
+        <w:t>This step proves that new dynamic pages can be created independently using the templating system introduced in Step 7.</w:t>
+      </w:r>
+    </w:p>
+    <w:p>
+      <w:pPr>
+        <w:spacing w:after="204" w:line="271" w:lineRule="auto"/>
+        <w:ind w:left="-5" w:hanging="10"/>
+      </w:pPr>
+    </w:p>
+    <w:p>
+      <w:pPr>
+        <w:spacing w:after="219"/>
+        <w:rPr>
+          <w:rFonts w:ascii="Times New Roman" w:eastAsia="Times New Roman" w:hAnsi="Times New Roman" w:cs="Times New Roman"/>
+          <w:b/>
+          <w:sz w:val="24"/>
+        </w:rPr>
+      </w:pPr>
+      <w:r>
+        <w:rPr>
+          <w:rFonts w:ascii="Times New Roman" w:eastAsia="Times New Roman" w:hAnsi="Times New Roman" w:cs="Times New Roman"/>
+          <w:b/>
+          <w:sz w:val="24"/>
+        </w:rPr>
+        <w:lastRenderedPageBreak/>
         <w:t xml:space="preserve"> </w:t>
       </w:r>
       <w:r>
         <w:rPr>
           <w:rFonts w:ascii="Times New Roman" w:eastAsia="Times New Roman" w:hAnsi="Times New Roman" w:cs="Times New Roman"/>
           <w:b/>
+          <w:noProof/>
           <w:sz w:val="24"/>
         </w:rPr>
         <w:drawing>
-          <wp:inline distT="0" distB="0" distL="0" distR="0" wp14:anchorId="5932538F" wp14:editId="0D5DEA7D">
-            <wp:extent cx="5942330" cy="2766695"/>
+          <wp:inline distT="0" distB="0" distL="0" distR="0" wp14:anchorId="33F21E0F" wp14:editId="17E5D90B">
+            <wp:extent cx="5942330" cy="2915285"/>
             <wp:effectExtent l="0" t="0" r="1270" b="0"/>
-            <wp:docPr id="15" name="Picture 15"/>
+            <wp:docPr id="34" name="Picture 34"/>
             <wp:cNvGraphicFramePr>
               <a:graphicFrameLocks xmlns:a="http://schemas.openxmlformats.org/drawingml/2006/main" noChangeAspect="1"/>
             </wp:cNvGraphicFramePr>
@@ -4846,7 +4867,7 @@
                   <pic:spPr>
                     <a:xfrm>
                       <a:off x="0" y="0"/>
-                      <a:ext cx="5942330" cy="2766695"/>
+                      <a:ext cx="5942330" cy="2915285"/>
                     </a:xfrm>
                     <a:prstGeom prst="rect">
                       <a:avLst/>
@@ -4861,6 +4882,82 @@
     </w:p>
     <w:p>
       <w:pPr>
+        <w:spacing w:after="219"/>
+        <w:rPr>
+          <w:bCs/>
+        </w:rPr>
+      </w:pPr>
+      <w:r>
+        <w:rPr>
+          <w:rFonts w:ascii="Times New Roman" w:eastAsia="Times New Roman" w:hAnsi="Times New Roman" w:cs="Times New Roman"/>
+          <w:bCs/>
+          <w:sz w:val="24"/>
+        </w:rPr>
+        <w:t>Here, n/a is highlighted because of step 10</w:t>
+      </w:r>
+    </w:p>
+    <w:p>
+      <w:pPr>
+        <w:spacing w:after="204" w:line="271" w:lineRule="auto"/>
+        <w:ind w:left="-5" w:hanging="10"/>
+        <w:rPr>
+          <w:b/>
+        </w:rPr>
+      </w:pPr>
+      <w:r>
+        <w:rPr>
+          <w:rFonts w:ascii="Times New Roman" w:eastAsia="Times New Roman" w:hAnsi="Times New Roman" w:cs="Times New Roman"/>
+          <w:b/>
+          <w:sz w:val="24"/>
+        </w:rPr>
+        <w:t>Step 9: Modify Step 7 (change the endpoint to /</w:t>
+      </w:r>
+      <w:proofErr w:type="spellStart"/>
+      <w:r>
+        <w:rPr>
+          <w:rFonts w:ascii="Times New Roman" w:eastAsia="Times New Roman" w:hAnsi="Times New Roman" w:cs="Times New Roman"/>
+          <w:b/>
+          <w:sz w:val="24"/>
+        </w:rPr>
+        <w:t>viewData</w:t>
+      </w:r>
+      <w:proofErr w:type="spellEnd"/>
+      <w:r>
+        <w:rPr>
+          <w:rFonts w:ascii="Times New Roman" w:eastAsia="Times New Roman" w:hAnsi="Times New Roman" w:cs="Times New Roman"/>
+          <w:b/>
+          <w:sz w:val="24"/>
+        </w:rPr>
+        <w:t>/clean) by removing those records which their “name” is empty (</w:t>
+      </w:r>
+      <w:r>
+        <w:rPr>
+          <w:rFonts w:ascii="Times New Roman" w:eastAsia="Times New Roman" w:hAnsi="Times New Roman" w:cs="Times New Roman"/>
+          <w:b/>
+          <w:i/>
+          <w:sz w:val="24"/>
+        </w:rPr>
+        <w:t xml:space="preserve">hint: use “#if” helper </w:t>
+      </w:r>
+      <w:r>
+        <w:rPr>
+          <w:rFonts w:ascii="Wingdings" w:eastAsia="Wingdings" w:hAnsi="Wingdings" w:cs="Wingdings"/>
+          <w:b/>
+          <w:sz w:val="25"/>
+        </w:rPr>
+        <w:t>☺</w:t>
+      </w:r>
+      <w:r>
+        <w:rPr>
+          <w:rFonts w:ascii="Times New Roman" w:eastAsia="Times New Roman" w:hAnsi="Times New Roman" w:cs="Times New Roman"/>
+          <w:b/>
+          <w:sz w:val="24"/>
+        </w:rPr>
+        <w:t xml:space="preserve">)  </w:t>
+      </w:r>
+    </w:p>
+    <w:p>
+      <w:pPr>
         <w:spacing w:after="218"/>
         <w:rPr>
           <w:rFonts w:ascii="Times New Roman" w:eastAsia="Times New Roman" w:hAnsi="Times New Roman" w:cs="Times New Roman"/>
@@ -4874,12 +4971,20 @@
           <w:b/>
           <w:sz w:val="24"/>
         </w:rPr>
-        <w:lastRenderedPageBreak/>
+        <w:t xml:space="preserve"> </w:t>
+      </w:r>
+      <w:r>
+        <w:rPr>
+          <w:rFonts w:ascii="Times New Roman" w:eastAsia="Times New Roman" w:hAnsi="Times New Roman" w:cs="Times New Roman"/>
+          <w:b/>
+          <w:noProof/>
+          <w:sz w:val="24"/>
+        </w:rPr>
         <w:drawing>
-          <wp:inline distT="0" distB="0" distL="0" distR="0" wp14:anchorId="595B8214" wp14:editId="4A911861">
-            <wp:extent cx="5942330" cy="4787900"/>
+          <wp:inline distT="0" distB="0" distL="0" distR="0" wp14:anchorId="5932538F" wp14:editId="0D5DEA7D">
+            <wp:extent cx="5942330" cy="2766695"/>
             <wp:effectExtent l="0" t="0" r="1270" b="0"/>
-            <wp:docPr id="35" name="Picture 35"/>
+            <wp:docPr id="15" name="Picture 15"/>
             <wp:cNvGraphicFramePr>
               <a:graphicFrameLocks xmlns:a="http://schemas.openxmlformats.org/drawingml/2006/main" noChangeAspect="1"/>
             </wp:cNvGraphicFramePr>
@@ -4899,7 +5004,7 @@
                   <pic:spPr>
                     <a:xfrm>
                       <a:off x="0" y="0"/>
-                      <a:ext cx="5942330" cy="4787900"/>
+                      <a:ext cx="5942330" cy="2766695"/>
                     </a:xfrm>
                     <a:prstGeom prst="rect">
                       <a:avLst/>
@@ -4915,13 +5020,25 @@
     <w:p>
       <w:pPr>
         <w:spacing w:after="218"/>
-      </w:pPr>
-      <w:r>
+        <w:rPr>
+          <w:rFonts w:ascii="Times New Roman" w:eastAsia="Times New Roman" w:hAnsi="Times New Roman" w:cs="Times New Roman"/>
+          <w:b/>
+          <w:sz w:val="24"/>
+        </w:rPr>
+      </w:pPr>
+      <w:r>
+        <w:rPr>
+          <w:rFonts w:ascii="Times New Roman" w:eastAsia="Times New Roman" w:hAnsi="Times New Roman" w:cs="Times New Roman"/>
+          <w:b/>
+          <w:noProof/>
+          <w:sz w:val="24"/>
+        </w:rPr>
+        <w:lastRenderedPageBreak/>
         <w:drawing>
-          <wp:inline distT="0" distB="0" distL="0" distR="0" wp14:anchorId="3E77747F" wp14:editId="664E12E2">
-            <wp:extent cx="5942330" cy="2856230"/>
-            <wp:effectExtent l="0" t="0" r="1270" b="1270"/>
-            <wp:docPr id="36" name="Picture 36"/>
+          <wp:inline distT="0" distB="0" distL="0" distR="0" wp14:anchorId="595B8214" wp14:editId="4A911861">
+            <wp:extent cx="5942330" cy="4787900"/>
+            <wp:effectExtent l="0" t="0" r="1270" b="0"/>
+            <wp:docPr id="35" name="Picture 35"/>
             <wp:cNvGraphicFramePr>
               <a:graphicFrameLocks xmlns:a="http://schemas.openxmlformats.org/drawingml/2006/main" noChangeAspect="1"/>
             </wp:cNvGraphicFramePr>
@@ -4941,7 +5058,7 @@
                   <pic:spPr>
                     <a:xfrm>
                       <a:off x="0" y="0"/>
-                      <a:ext cx="5942330" cy="2856230"/>
+                      <a:ext cx="5942330" cy="4787900"/>
                     </a:xfrm>
                     <a:prstGeom prst="rect">
                       <a:avLst/>
@@ -4956,41 +5073,17 @@
     </w:p>
     <w:p>
       <w:pPr>
-        <w:spacing w:after="204" w:line="271" w:lineRule="auto"/>
-        <w:ind w:left="-5" w:hanging="10"/>
-        <w:rPr>
-          <w:rFonts w:ascii="Times New Roman" w:eastAsia="Times New Roman" w:hAnsi="Times New Roman" w:cs="Times New Roman"/>
-          <w:sz w:val="24"/>
-        </w:rPr>
-      </w:pPr>
-      <w:r>
-        <w:rPr>
-          <w:rFonts w:ascii="Times New Roman" w:eastAsia="Times New Roman" w:hAnsi="Times New Roman" w:cs="Times New Roman"/>
-          <w:b/>
-          <w:sz w:val="24"/>
-        </w:rPr>
-        <w:lastRenderedPageBreak/>
-        <w:t>Step 10</w:t>
-      </w:r>
-      <w:r>
-        <w:rPr>
-          <w:rFonts w:ascii="Times New Roman" w:eastAsia="Times New Roman" w:hAnsi="Times New Roman" w:cs="Times New Roman"/>
-          <w:sz w:val="24"/>
-        </w:rPr>
-        <w:t xml:space="preserve">: Design a custom helper for changing the records with empty “name” to “N/A”. Apply this on Step7&amp;8 in order to display all records but highlight those rows that their “name” is empty! </w:t>
-      </w:r>
-    </w:p>
-    <w:p>
-      <w:pPr>
-        <w:spacing w:after="204" w:line="271" w:lineRule="auto"/>
-        <w:ind w:left="-5" w:hanging="10"/>
-      </w:pPr>
-      <w:r>
+        <w:spacing w:after="218"/>
+      </w:pPr>
+      <w:r>
+        <w:rPr>
+          <w:noProof/>
+        </w:rPr>
         <w:drawing>
-          <wp:inline distT="0" distB="0" distL="0" distR="0" wp14:anchorId="33BEC919" wp14:editId="6914EF88">
-            <wp:extent cx="5942330" cy="2295525"/>
-            <wp:effectExtent l="0" t="0" r="1270" b="9525"/>
-            <wp:docPr id="18" name="Picture 18"/>
+          <wp:inline distT="0" distB="0" distL="0" distR="0" wp14:anchorId="3E77747F" wp14:editId="664E12E2">
+            <wp:extent cx="5942330" cy="2856230"/>
+            <wp:effectExtent l="0" t="0" r="1270" b="1270"/>
+            <wp:docPr id="36" name="Picture 36"/>
             <wp:cNvGraphicFramePr>
               <a:graphicFrameLocks xmlns:a="http://schemas.openxmlformats.org/drawingml/2006/main" noChangeAspect="1"/>
             </wp:cNvGraphicFramePr>
@@ -5010,7 +5103,7 @@
                   <pic:spPr>
                     <a:xfrm>
                       <a:off x="0" y="0"/>
-                      <a:ext cx="5942330" cy="2295525"/>
+                      <a:ext cx="5942330" cy="2856230"/>
                     </a:xfrm>
                     <a:prstGeom prst="rect">
                       <a:avLst/>
@@ -5027,13 +5120,36 @@
       <w:pPr>
         <w:spacing w:after="204" w:line="271" w:lineRule="auto"/>
         <w:ind w:left="-5" w:hanging="10"/>
-      </w:pPr>
-      <w:r>
+        <w:rPr>
+          <w:rFonts w:ascii="Times New Roman" w:eastAsia="Times New Roman" w:hAnsi="Times New Roman" w:cs="Times New Roman"/>
+          <w:b/>
+          <w:sz w:val="24"/>
+        </w:rPr>
+      </w:pPr>
+      <w:r>
+        <w:rPr>
+          <w:rFonts w:ascii="Times New Roman" w:eastAsia="Times New Roman" w:hAnsi="Times New Roman" w:cs="Times New Roman"/>
+          <w:b/>
+          <w:sz w:val="24"/>
+        </w:rPr>
+        <w:lastRenderedPageBreak/>
+        <w:t xml:space="preserve">Step 10: Design a custom helper for changing the records with empty “name” to “N/A”. Apply this on Step7&amp;8 in order to display all records but highlight those rows that their “name” is empty! </w:t>
+      </w:r>
+    </w:p>
+    <w:p>
+      <w:pPr>
+        <w:spacing w:after="204" w:line="271" w:lineRule="auto"/>
+        <w:ind w:left="-5" w:hanging="10"/>
+      </w:pPr>
+      <w:r>
+        <w:rPr>
+          <w:noProof/>
+        </w:rPr>
         <w:drawing>
-          <wp:inline distT="0" distB="0" distL="0" distR="0" wp14:anchorId="276C9EB9" wp14:editId="4CE7D6C5">
-            <wp:extent cx="5942330" cy="3261360"/>
-            <wp:effectExtent l="0" t="0" r="1270" b="0"/>
-            <wp:docPr id="19" name="Picture 19"/>
+          <wp:inline distT="0" distB="0" distL="0" distR="0" wp14:anchorId="33BEC919" wp14:editId="6914EF88">
+            <wp:extent cx="5942330" cy="2295525"/>
+            <wp:effectExtent l="0" t="0" r="1270" b="9525"/>
+            <wp:docPr id="18" name="Picture 18"/>
             <wp:cNvGraphicFramePr>
               <a:graphicFrameLocks xmlns:a="http://schemas.openxmlformats.org/drawingml/2006/main" noChangeAspect="1"/>
             </wp:cNvGraphicFramePr>
@@ -5053,7 +5169,7 @@
                   <pic:spPr>
                     <a:xfrm>
                       <a:off x="0" y="0"/>
-                      <a:ext cx="5942330" cy="3261360"/>
+                      <a:ext cx="5942330" cy="2295525"/>
                     </a:xfrm>
                     <a:prstGeom prst="rect">
                       <a:avLst/>
@@ -5072,12 +5188,14 @@
         <w:ind w:left="-5" w:hanging="10"/>
       </w:pPr>
       <w:r>
-        <w:lastRenderedPageBreak/>
+        <w:rPr>
+          <w:noProof/>
+        </w:rPr>
         <w:drawing>
-          <wp:inline distT="0" distB="0" distL="0" distR="0" wp14:anchorId="29017E1F" wp14:editId="2BFF0BE4">
-            <wp:extent cx="5942330" cy="2913380"/>
-            <wp:effectExtent l="0" t="0" r="1270" b="1270"/>
-            <wp:docPr id="38" name="Picture 38"/>
+          <wp:inline distT="0" distB="0" distL="0" distR="0" wp14:anchorId="276C9EB9" wp14:editId="4CE7D6C5">
+            <wp:extent cx="5942330" cy="3261360"/>
+            <wp:effectExtent l="0" t="0" r="1270" b="0"/>
+            <wp:docPr id="19" name="Picture 19"/>
             <wp:cNvGraphicFramePr>
               <a:graphicFrameLocks xmlns:a="http://schemas.openxmlformats.org/drawingml/2006/main" noChangeAspect="1"/>
             </wp:cNvGraphicFramePr>
@@ -5097,7 +5215,7 @@
                   <pic:spPr>
                     <a:xfrm>
                       <a:off x="0" y="0"/>
-                      <a:ext cx="5942330" cy="2913380"/>
+                      <a:ext cx="5942330" cy="3261360"/>
                     </a:xfrm>
                     <a:prstGeom prst="rect">
                       <a:avLst/>
@@ -5112,106 +5230,19 @@
     </w:p>
     <w:p>
       <w:pPr>
-        <w:spacing w:after="218"/>
-      </w:pPr>
-      <w:r>
-        <w:rPr>
-          <w:rFonts w:ascii="Times New Roman" w:eastAsia="Times New Roman" w:hAnsi="Times New Roman" w:cs="Times New Roman"/>
-          <w:b/>
-          <w:sz w:val="24"/>
-        </w:rPr>
-        <w:t xml:space="preserve"> </w:t>
-      </w:r>
-    </w:p>
-    <w:p>
-      <w:pPr>
-        <w:spacing w:after="229" w:line="271" w:lineRule="auto"/>
+        <w:spacing w:after="204" w:line="271" w:lineRule="auto"/>
         <w:ind w:left="-5" w:hanging="10"/>
-        <w:rPr>
-          <w:b/>
-        </w:rPr>
-      </w:pPr>
-      <w:r>
-        <w:rPr>
-          <w:rFonts w:ascii="Times New Roman" w:eastAsia="Times New Roman" w:hAnsi="Times New Roman" w:cs="Times New Roman"/>
-          <w:b/>
-          <w:sz w:val="24"/>
-        </w:rPr>
-        <w:t>Step 11: Design a new route (/</w:t>
-      </w:r>
-      <w:proofErr w:type="spellStart"/>
-      <w:r>
-        <w:rPr>
-          <w:rFonts w:ascii="Times New Roman" w:eastAsia="Times New Roman" w:hAnsi="Times New Roman" w:cs="Times New Roman"/>
-          <w:b/>
-          <w:sz w:val="24"/>
-        </w:rPr>
-        <w:t>viewData</w:t>
-      </w:r>
-      <w:proofErr w:type="spellEnd"/>
-      <w:r>
-        <w:rPr>
-          <w:rFonts w:ascii="Times New Roman" w:eastAsia="Times New Roman" w:hAnsi="Times New Roman" w:cs="Times New Roman"/>
-          <w:b/>
-          <w:sz w:val="24"/>
-        </w:rPr>
-        <w:t xml:space="preserve">/price) that opens a new form to get a price range (min and max) from user and return the matching record in that range.  </w:t>
-      </w:r>
-    </w:p>
-    <w:p>
-      <w:pPr>
-        <w:numPr>
-          <w:ilvl w:val="0"/>
-          <w:numId w:val="3"/>
-        </w:numPr>
-        <w:spacing w:after="0" w:line="271" w:lineRule="auto"/>
-        <w:ind w:hanging="360"/>
-        <w:rPr>
-          <w:b/>
-        </w:rPr>
-      </w:pPr>
-      <w:r>
-        <w:rPr>
-          <w:rFonts w:ascii="Times New Roman" w:eastAsia="Times New Roman" w:hAnsi="Times New Roman" w:cs="Times New Roman"/>
-          <w:b/>
-          <w:sz w:val="24"/>
-        </w:rPr>
-        <w:t xml:space="preserve">To design the form, use proper form validation &amp; sanitization  </w:t>
-      </w:r>
-    </w:p>
-    <w:p>
-      <w:pPr>
-        <w:numPr>
-          <w:ilvl w:val="0"/>
-          <w:numId w:val="3"/>
-        </w:numPr>
-        <w:spacing w:after="204" w:line="271" w:lineRule="auto"/>
-        <w:ind w:hanging="360"/>
-        <w:rPr>
-          <w:b/>
-        </w:rPr>
-      </w:pPr>
-      <w:r>
-        <w:rPr>
-          <w:rFonts w:ascii="Times New Roman" w:eastAsia="Times New Roman" w:hAnsi="Times New Roman" w:cs="Times New Roman"/>
-          <w:b/>
-          <w:sz w:val="24"/>
-        </w:rPr>
-        <w:t xml:space="preserve">Use Template Engine to render the output and filter unrelated data (don’t display records outside the given price range) </w:t>
-      </w:r>
-    </w:p>
-    <w:p>
-      <w:pPr>
-        <w:spacing w:after="204" w:line="271" w:lineRule="auto"/>
-        <w:ind w:left="720"/>
-      </w:pPr>
-      <w:r>
+      </w:pPr>
+      <w:r>
+        <w:rPr>
+          <w:noProof/>
+        </w:rPr>
         <w:lastRenderedPageBreak/>
         <w:drawing>
-          <wp:inline distT="0" distB="0" distL="0" distR="0" wp14:anchorId="44D68760" wp14:editId="6B9ED726">
-            <wp:extent cx="5942330" cy="4185920"/>
-            <wp:effectExtent l="0" t="0" r="1270" b="5080"/>
-            <wp:docPr id="20" name="Picture 20"/>
+          <wp:inline distT="0" distB="0" distL="0" distR="0" wp14:anchorId="29017E1F" wp14:editId="2BFF0BE4">
+            <wp:extent cx="5942330" cy="2913380"/>
+            <wp:effectExtent l="0" t="0" r="1270" b="1270"/>
+            <wp:docPr id="38" name="Picture 38"/>
             <wp:cNvGraphicFramePr>
               <a:graphicFrameLocks xmlns:a="http://schemas.openxmlformats.org/drawingml/2006/main" noChangeAspect="1"/>
             </wp:cNvGraphicFramePr>
@@ -5231,7 +5262,7 @@
                   <pic:spPr>
                     <a:xfrm>
                       <a:off x="0" y="0"/>
-                      <a:ext cx="5942330" cy="4185920"/>
+                      <a:ext cx="5942330" cy="2913380"/>
                     </a:xfrm>
                     <a:prstGeom prst="rect">
                       <a:avLst/>
@@ -5246,21 +5277,109 @@
     </w:p>
     <w:p>
       <w:pPr>
+        <w:spacing w:after="218"/>
+      </w:pPr>
+      <w:r>
+        <w:rPr>
+          <w:rFonts w:ascii="Times New Roman" w:eastAsia="Times New Roman" w:hAnsi="Times New Roman" w:cs="Times New Roman"/>
+          <w:b/>
+          <w:sz w:val="24"/>
+        </w:rPr>
+        <w:t xml:space="preserve"> </w:t>
+      </w:r>
+    </w:p>
+    <w:p>
+      <w:pPr>
+        <w:spacing w:after="229" w:line="271" w:lineRule="auto"/>
+        <w:ind w:left="-5" w:hanging="10"/>
+        <w:rPr>
+          <w:b/>
+        </w:rPr>
+      </w:pPr>
+      <w:r>
+        <w:rPr>
+          <w:rFonts w:ascii="Times New Roman" w:eastAsia="Times New Roman" w:hAnsi="Times New Roman" w:cs="Times New Roman"/>
+          <w:b/>
+          <w:sz w:val="24"/>
+        </w:rPr>
+        <w:t>Step 11: Design a new route (/</w:t>
+      </w:r>
+      <w:proofErr w:type="spellStart"/>
+      <w:r>
+        <w:rPr>
+          <w:rFonts w:ascii="Times New Roman" w:eastAsia="Times New Roman" w:hAnsi="Times New Roman" w:cs="Times New Roman"/>
+          <w:b/>
+          <w:sz w:val="24"/>
+        </w:rPr>
+        <w:t>viewData</w:t>
+      </w:r>
+      <w:proofErr w:type="spellEnd"/>
+      <w:r>
+        <w:rPr>
+          <w:rFonts w:ascii="Times New Roman" w:eastAsia="Times New Roman" w:hAnsi="Times New Roman" w:cs="Times New Roman"/>
+          <w:b/>
+          <w:sz w:val="24"/>
+        </w:rPr>
+        <w:t xml:space="preserve">/price) that opens a new form to get a price range (min and max) from user and return the matching record in that range.  </w:t>
+      </w:r>
+    </w:p>
+    <w:p>
+      <w:pPr>
+        <w:numPr>
+          <w:ilvl w:val="0"/>
+          <w:numId w:val="3"/>
+        </w:numPr>
+        <w:spacing w:after="0" w:line="271" w:lineRule="auto"/>
+        <w:ind w:hanging="360"/>
+        <w:rPr>
+          <w:b/>
+        </w:rPr>
+      </w:pPr>
+      <w:r>
+        <w:rPr>
+          <w:rFonts w:ascii="Times New Roman" w:eastAsia="Times New Roman" w:hAnsi="Times New Roman" w:cs="Times New Roman"/>
+          <w:b/>
+          <w:sz w:val="24"/>
+        </w:rPr>
+        <w:t xml:space="preserve">To design the form, use proper form validation &amp; sanitization  </w:t>
+      </w:r>
+    </w:p>
+    <w:p>
+      <w:pPr>
+        <w:numPr>
+          <w:ilvl w:val="0"/>
+          <w:numId w:val="3"/>
+        </w:numPr>
+        <w:spacing w:after="204" w:line="271" w:lineRule="auto"/>
+        <w:ind w:hanging="360"/>
+        <w:rPr>
+          <w:b/>
+        </w:rPr>
+      </w:pPr>
+      <w:r>
+        <w:rPr>
+          <w:rFonts w:ascii="Times New Roman" w:eastAsia="Times New Roman" w:hAnsi="Times New Roman" w:cs="Times New Roman"/>
+          <w:b/>
+          <w:sz w:val="24"/>
+        </w:rPr>
+        <w:t xml:space="preserve">Use Template Engine to render the output and filter unrelated data (don’t display records outside the given price range) </w:t>
+      </w:r>
+    </w:p>
+    <w:p>
+      <w:pPr>
         <w:spacing w:after="204" w:line="271" w:lineRule="auto"/>
         <w:ind w:left="720"/>
       </w:pPr>
-    </w:p>
-    <w:p>
-      <w:pPr>
-        <w:spacing w:after="204" w:line="271" w:lineRule="auto"/>
-        <w:ind w:left="720"/>
-      </w:pPr>
-      <w:r>
+      <w:r>
+        <w:rPr>
+          <w:noProof/>
+        </w:rPr>
+        <w:lastRenderedPageBreak/>
         <w:drawing>
-          <wp:inline distT="0" distB="0" distL="0" distR="0" wp14:anchorId="64DE2344" wp14:editId="2A1B8183">
-            <wp:extent cx="5942330" cy="2873375"/>
-            <wp:effectExtent l="0" t="0" r="1270" b="3175"/>
-            <wp:docPr id="39" name="Picture 39"/>
+          <wp:inline distT="0" distB="0" distL="0" distR="0" wp14:anchorId="44D68760" wp14:editId="6B9ED726">
+            <wp:extent cx="5942330" cy="4185920"/>
+            <wp:effectExtent l="0" t="0" r="1270" b="5080"/>
+            <wp:docPr id="20" name="Picture 20"/>
             <wp:cNvGraphicFramePr>
               <a:graphicFrameLocks xmlns:a="http://schemas.openxmlformats.org/drawingml/2006/main" noChangeAspect="1"/>
             </wp:cNvGraphicFramePr>
@@ -5280,7 +5399,7 @@
                   <pic:spPr>
                     <a:xfrm>
                       <a:off x="0" y="0"/>
-                      <a:ext cx="5942330" cy="2873375"/>
+                      <a:ext cx="5942330" cy="4185920"/>
                     </a:xfrm>
                     <a:prstGeom prst="rect">
                       <a:avLst/>
@@ -5298,13 +5417,21 @@
         <w:spacing w:after="204" w:line="271" w:lineRule="auto"/>
         <w:ind w:left="720"/>
       </w:pPr>
-      <w:r>
-        <w:lastRenderedPageBreak/>
+    </w:p>
+    <w:p>
+      <w:pPr>
+        <w:spacing w:after="204" w:line="271" w:lineRule="auto"/>
+        <w:ind w:left="720"/>
+      </w:pPr>
+      <w:r>
+        <w:rPr>
+          <w:noProof/>
+        </w:rPr>
         <w:drawing>
-          <wp:inline distT="0" distB="0" distL="0" distR="0" wp14:anchorId="70E8299C" wp14:editId="2C22EBF8">
-            <wp:extent cx="5942330" cy="2904490"/>
-            <wp:effectExtent l="0" t="0" r="1270" b="0"/>
-            <wp:docPr id="40" name="Picture 40"/>
+          <wp:inline distT="0" distB="0" distL="0" distR="0" wp14:anchorId="64DE2344" wp14:editId="2A1B8183">
+            <wp:extent cx="5942330" cy="2873375"/>
+            <wp:effectExtent l="0" t="0" r="1270" b="3175"/>
+            <wp:docPr id="39" name="Picture 39"/>
             <wp:cNvGraphicFramePr>
               <a:graphicFrameLocks xmlns:a="http://schemas.openxmlformats.org/drawingml/2006/main" noChangeAspect="1"/>
             </wp:cNvGraphicFramePr>
@@ -5324,6 +5451,53 @@
                   <pic:spPr>
                     <a:xfrm>
                       <a:off x="0" y="0"/>
+                      <a:ext cx="5942330" cy="2873375"/>
+                    </a:xfrm>
+                    <a:prstGeom prst="rect">
+                      <a:avLst/>
+                    </a:prstGeom>
+                  </pic:spPr>
+                </pic:pic>
+              </a:graphicData>
+            </a:graphic>
+          </wp:inline>
+        </w:drawing>
+      </w:r>
+    </w:p>
+    <w:p>
+      <w:pPr>
+        <w:spacing w:after="204" w:line="271" w:lineRule="auto"/>
+        <w:ind w:left="720"/>
+      </w:pPr>
+      <w:r>
+        <w:rPr>
+          <w:noProof/>
+        </w:rPr>
+        <w:lastRenderedPageBreak/>
+        <w:drawing>
+          <wp:inline distT="0" distB="0" distL="0" distR="0" wp14:anchorId="70E8299C" wp14:editId="2C22EBF8">
+            <wp:extent cx="5942330" cy="2904490"/>
+            <wp:effectExtent l="0" t="0" r="1270" b="0"/>
+            <wp:docPr id="40" name="Picture 40"/>
+            <wp:cNvGraphicFramePr>
+              <a:graphicFrameLocks xmlns:a="http://schemas.openxmlformats.org/drawingml/2006/main" noChangeAspect="1"/>
+            </wp:cNvGraphicFramePr>
+            <a:graphic xmlns:a="http://schemas.openxmlformats.org/drawingml/2006/main">
+              <a:graphicData uri="http://schemas.openxmlformats.org/drawingml/2006/picture">
+                <pic:pic xmlns:pic="http://schemas.openxmlformats.org/drawingml/2006/picture">
+                  <pic:nvPicPr>
+                    <pic:cNvPr id="1" name=""/>
+                    <pic:cNvPicPr/>
+                  </pic:nvPicPr>
+                  <pic:blipFill>
+                    <a:blip r:embed="rId44"/>
+                    <a:stretch>
+                      <a:fillRect/>
+                    </a:stretch>
+                  </pic:blipFill>
+                  <pic:spPr>
+                    <a:xfrm>
+                      <a:off x="0" y="0"/>
                       <a:ext cx="5942330" cy="2904490"/>
                     </a:xfrm>
                     <a:prstGeom prst="rect">
@@ -5339,6 +5513,68 @@
     </w:p>
     <w:p>
       <w:pPr>
+        <w:spacing w:after="204" w:line="271" w:lineRule="auto"/>
+        <w:ind w:left="720"/>
+        <w:rPr>
+          <w:rFonts w:ascii="Times New Roman" w:hAnsi="Times New Roman" w:cs="Times New Roman"/>
+          <w:sz w:val="24"/>
+          <w:szCs w:val="28"/>
+        </w:rPr>
+      </w:pPr>
+      <w:r>
+        <w:rPr>
+          <w:rFonts w:ascii="Times New Roman" w:hAnsi="Times New Roman" w:cs="Times New Roman"/>
+          <w:sz w:val="24"/>
+          <w:szCs w:val="28"/>
+        </w:rPr>
+        <w:t>Sanitization also works here:</w:t>
+      </w:r>
+    </w:p>
+    <w:p>
+      <w:pPr>
+        <w:spacing w:after="204" w:line="271" w:lineRule="auto"/>
+        <w:ind w:left="720"/>
+      </w:pPr>
+      <w:r>
+        <w:drawing>
+          <wp:inline distT="0" distB="0" distL="0" distR="0" wp14:anchorId="2C1DEE61" wp14:editId="084F1756">
+            <wp:extent cx="5942330" cy="2900045"/>
+            <wp:effectExtent l="0" t="0" r="1270" b="0"/>
+            <wp:docPr id="5" name="Picture 5"/>
+            <wp:cNvGraphicFramePr>
+              <a:graphicFrameLocks xmlns:a="http://schemas.openxmlformats.org/drawingml/2006/main" noChangeAspect="1"/>
+            </wp:cNvGraphicFramePr>
+            <a:graphic xmlns:a="http://schemas.openxmlformats.org/drawingml/2006/main">
+              <a:graphicData uri="http://schemas.openxmlformats.org/drawingml/2006/picture">
+                <pic:pic xmlns:pic="http://schemas.openxmlformats.org/drawingml/2006/picture">
+                  <pic:nvPicPr>
+                    <pic:cNvPr id="1" name=""/>
+                    <pic:cNvPicPr/>
+                  </pic:nvPicPr>
+                  <pic:blipFill>
+                    <a:blip r:embed="rId45"/>
+                    <a:stretch>
+                      <a:fillRect/>
+                    </a:stretch>
+                  </pic:blipFill>
+                  <pic:spPr>
+                    <a:xfrm>
+                      <a:off x="0" y="0"/>
+                      <a:ext cx="5942330" cy="2900045"/>
+                    </a:xfrm>
+                    <a:prstGeom prst="rect">
+                      <a:avLst/>
+                    </a:prstGeom>
+                  </pic:spPr>
+                </pic:pic>
+              </a:graphicData>
+            </a:graphic>
+          </wp:inline>
+        </w:drawing>
+      </w:r>
+    </w:p>
+    <w:p>
+      <w:pPr>
         <w:spacing w:after="217"/>
       </w:pPr>
       <w:r>
@@ -5510,6 +5746,7 @@
           <w:i/>
           <w:sz w:val="24"/>
         </w:rPr>
+        <w:lastRenderedPageBreak/>
         <w:t xml:space="preserve">Note: you may face some challenges after you deploy the app to load the entire </w:t>
       </w:r>
       <w:proofErr w:type="spellStart"/>
@@ -5675,13 +5912,7 @@
         <w:ind w:left="720"/>
       </w:pPr>
       <w:r>
-        <w:t xml:space="preserve">Bookmarkable GET search means when </w:t>
-      </w:r>
-      <w:r>
-        <w:t>we</w:t>
-      </w:r>
-      <w:r>
-        <w:t xml:space="preserve"> search for something, the search term appears in the </w:t>
+        <w:t xml:space="preserve">Bookmarkable GET search means when we search for something, the search term appears in the </w:t>
       </w:r>
       <w:r>
         <w:rPr>
@@ -5696,12 +5927,9 @@
       </w:r>
       <w:r>
         <w:br/>
-        <w:t>For example:</w:t>
-      </w:r>
-      <w:r>
-        <w:t xml:space="preserve"> </w:t>
-      </w:r>
-      <w:hyperlink r:id="rId44" w:history="1">
+        <w:t xml:space="preserve">For example: </w:t>
+      </w:r>
+      <w:hyperlink r:id="rId46" w:history="1">
         <w:r>
           <w:rPr>
             <w:rStyle w:val="Hyperlink"/>
@@ -5775,13 +6003,6 @@
           <w:sz w:val="24"/>
         </w:rPr>
         <w:br/>
-      </w:r>
-      <w:r>
-        <w:rPr>
-          <w:rFonts w:ascii="Times New Roman" w:hAnsi="Times New Roman" w:cs="Times New Roman"/>
-          <w:sz w:val="24"/>
-        </w:rPr>
-        <w:lastRenderedPageBreak/>
         <w:t>If we use a GET method instead, the search value goes into the URL (</w:t>
       </w:r>
       <w:proofErr w:type="gramStart"/>
@@ -6191,6 +6412,7 @@
           <w:sz w:val="24"/>
           <w:szCs w:val="28"/>
         </w:rPr>
+        <w:lastRenderedPageBreak/>
         <w:t>Each route (like /search, /about, etc.) becomes a separate function that runs only when someone visits it.</w:t>
       </w:r>
     </w:p>
@@ -6363,7 +6585,6 @@
         <w:ind w:left="715" w:hanging="10"/>
       </w:pPr>
       <w:r>
-        <w:lastRenderedPageBreak/>
         <w:t>******************************************************************************</w:t>
       </w:r>
     </w:p>
@@ -6508,9 +6729,9 @@
       </w:r>
     </w:p>
     <w:sectPr>
-      <w:headerReference w:type="even" r:id="rId45"/>
-      <w:headerReference w:type="default" r:id="rId46"/>
-      <w:headerReference w:type="first" r:id="rId47"/>
+      <w:headerReference w:type="even" r:id="rId47"/>
+      <w:headerReference w:type="default" r:id="rId48"/>
+      <w:headerReference w:type="first" r:id="rId49"/>
       <w:pgSz w:w="12240" w:h="15840"/>
       <w:pgMar w:top="1445" w:right="1442" w:bottom="1485" w:left="1440" w:header="763" w:footer="720" w:gutter="0"/>
       <w:cols w:space="720"/>
@@ -9164,6 +9385,7 @@
   <w:style w:type="character" w:default="1" w:styleId="DefaultParagraphFont">
     <w:name w:val="Default Paragraph Font"/>
     <w:uiPriority w:val="1"/>
+    <w:semiHidden/>
     <w:unhideWhenUsed/>
   </w:style>
   <w:style w:type="table" w:default="1" w:styleId="TableNormal">

</xml_diff>